<commit_message>
Project plan revision 0.1
</commit_message>
<xml_diff>
--- a/Administrative/Week4/Event description.docx
+++ b/Administrative/Week4/Event description.docx
@@ -29,276 +29,440 @@
           <w:sz w:val="24"/>
           <w:szCs w:val="24"/>
         </w:rPr>
-        <w:t>The event will take place at</w:t>
-      </w:r>
-      <w:r>
-        <w:rPr>
-          <w:sz w:val="24"/>
-          <w:szCs w:val="24"/>
-        </w:rPr>
-        <w:t xml:space="preserve"> in a forest I guess</w:t>
-      </w:r>
-    </w:p>
-    <w:p>
-      <w:pPr>
-        <w:rPr>
-          <w:sz w:val="24"/>
-          <w:szCs w:val="24"/>
-        </w:rPr>
-      </w:pPr>
-    </w:p>
-    <w:p>
-      <w:pPr>
-        <w:rPr>
-          <w:sz w:val="24"/>
-          <w:szCs w:val="24"/>
-        </w:rPr>
-      </w:pPr>
-      <w:r>
-        <w:rPr>
-          <w:sz w:val="24"/>
-          <w:szCs w:val="24"/>
-        </w:rPr>
-        <w:t>Description:</w:t>
-      </w:r>
-    </w:p>
-    <w:p>
-      <w:pPr>
-        <w:rPr>
-          <w:sz w:val="24"/>
-          <w:szCs w:val="24"/>
-        </w:rPr>
-      </w:pPr>
-      <w:r>
-        <w:rPr>
-          <w:sz w:val="24"/>
-          <w:szCs w:val="24"/>
-        </w:rPr>
-        <w:t>Music event, that gat</w:t>
-      </w:r>
-      <w:r>
-        <w:rPr>
-          <w:sz w:val="24"/>
-          <w:szCs w:val="24"/>
-        </w:rPr>
-        <w:t>hers every kind of music lovers, musicians.</w:t>
-      </w:r>
-      <w:r>
-        <w:rPr>
-          <w:sz w:val="24"/>
-          <w:szCs w:val="24"/>
-        </w:rPr>
-        <w:t>There the people can learn to sing and play different instruments.There they can learn a lot about the different styles of music and every kind of thing reffered to music.</w:t>
-      </w:r>
-    </w:p>
-    <w:p>
-      <w:pPr>
-        <w:rPr>
-          <w:sz w:val="24"/>
-          <w:szCs w:val="24"/>
-        </w:rPr>
-      </w:pPr>
-      <w:r>
-        <w:rPr>
-          <w:sz w:val="24"/>
-          <w:szCs w:val="24"/>
-        </w:rPr>
-        <w:t>Workshops:</w:t>
-      </w:r>
-    </w:p>
-    <w:p>
-      <w:pPr>
-        <w:rPr>
-          <w:sz w:val="24"/>
-          <w:szCs w:val="24"/>
-        </w:rPr>
-      </w:pPr>
-      <w:r>
-        <w:rPr>
-          <w:sz w:val="24"/>
-          <w:szCs w:val="24"/>
-        </w:rPr>
-        <w:t>1.A place where you can learn to plan an instrument of your choice</w:t>
-      </w:r>
-    </w:p>
-    <w:p>
-      <w:pPr>
-        <w:rPr>
-          <w:sz w:val="24"/>
-          <w:szCs w:val="24"/>
-        </w:rPr>
-      </w:pPr>
-      <w:r>
-        <w:rPr>
-          <w:sz w:val="24"/>
-          <w:szCs w:val="24"/>
-        </w:rPr>
-        <w:t>2. Form a band with random newbies and make competion.</w:t>
-      </w:r>
-    </w:p>
-    <w:p>
-      <w:pPr>
-        <w:rPr>
-          <w:sz w:val="24"/>
-          <w:szCs w:val="24"/>
-        </w:rPr>
-      </w:pPr>
-      <w:r>
-        <w:rPr>
-          <w:sz w:val="24"/>
-          <w:szCs w:val="24"/>
-        </w:rPr>
-        <w:t>3.How to sing better workshop</w:t>
-      </w:r>
-    </w:p>
-    <w:p>
-      <w:pPr>
-        <w:rPr>
-          <w:sz w:val="24"/>
-          <w:szCs w:val="24"/>
-        </w:rPr>
-      </w:pPr>
-      <w:r>
-        <w:rPr>
-          <w:sz w:val="24"/>
-          <w:szCs w:val="24"/>
-        </w:rPr>
-        <w:t>4. DJing</w:t>
-      </w:r>
-      <w:r>
-        <w:rPr>
-          <w:sz w:val="24"/>
-          <w:szCs w:val="24"/>
-        </w:rPr>
-        <w:t xml:space="preserve"> tutorials</w:t>
-      </w:r>
-    </w:p>
-    <w:p>
-      <w:pPr>
-        <w:rPr>
-          <w:sz w:val="24"/>
-          <w:szCs w:val="24"/>
-        </w:rPr>
-      </w:pPr>
-      <w:r>
-        <w:rPr>
-          <w:sz w:val="24"/>
-          <w:szCs w:val="24"/>
-        </w:rPr>
-        <w:t>5</w:t>
-      </w:r>
-      <w:r>
-        <w:rPr>
-          <w:sz w:val="24"/>
-          <w:szCs w:val="24"/>
-        </w:rPr>
-        <w:t>.Can be also a solo competitions</w:t>
-      </w:r>
-    </w:p>
-    <w:p>
-      <w:pPr>
-        <w:rPr>
-          <w:sz w:val="24"/>
-          <w:szCs w:val="24"/>
-        </w:rPr>
-      </w:pPr>
-      <w:r>
-        <w:rPr>
-          <w:sz w:val="24"/>
-          <w:szCs w:val="24"/>
-        </w:rPr>
-        <w:t>6. Lecture about how to act on stage.</w:t>
-      </w:r>
-    </w:p>
-    <w:p>
-      <w:pPr>
-        <w:rPr>
-          <w:sz w:val="24"/>
-          <w:szCs w:val="24"/>
-        </w:rPr>
-      </w:pPr>
-      <w:r>
-        <w:rPr>
-          <w:sz w:val="24"/>
-          <w:szCs w:val="24"/>
-        </w:rPr>
-        <w:t>7. Workshop</w:t>
-      </w:r>
-      <w:r>
-        <w:rPr>
-          <w:sz w:val="24"/>
-          <w:szCs w:val="24"/>
-        </w:rPr>
-        <w:t xml:space="preserve"> where some famous people talk about their life story.</w:t>
-      </w:r>
-    </w:p>
-    <w:p>
-      <w:pPr>
-        <w:rPr>
-          <w:sz w:val="24"/>
-          <w:szCs w:val="24"/>
-        </w:rPr>
-      </w:pPr>
-      <w:r>
-        <w:rPr>
-          <w:sz w:val="24"/>
-          <w:szCs w:val="24"/>
-        </w:rPr>
-        <w:t>8</w:t>
-      </w:r>
-      <w:r>
-        <w:rPr>
-          <w:sz w:val="24"/>
-          <w:szCs w:val="24"/>
-        </w:rPr>
-        <w:t>.Lectures about the history of music.</w:t>
-      </w:r>
-    </w:p>
-    <w:p>
-      <w:pPr>
-        <w:rPr>
-          <w:sz w:val="24"/>
-          <w:szCs w:val="24"/>
-        </w:rPr>
-      </w:pPr>
-      <w:r>
-        <w:rPr>
-          <w:sz w:val="24"/>
-          <w:szCs w:val="24"/>
-        </w:rPr>
-        <w:t>9. Fun test where you find out which is the instrument that suits you most.</w:t>
-      </w:r>
-    </w:p>
-    <w:p>
-      <w:pPr>
-        <w:rPr>
-          <w:sz w:val="24"/>
-          <w:szCs w:val="24"/>
-        </w:rPr>
-      </w:pPr>
-      <w:r>
-        <w:rPr>
-          <w:sz w:val="24"/>
-          <w:szCs w:val="24"/>
-        </w:rPr>
-        <w:t>10. How to dance to the different kinds of music</w:t>
+        <w:t xml:space="preserve">The event will take place </w:t>
+      </w:r>
+      <w:r>
+        <w:rPr>
+          <w:sz w:val="24"/>
+          <w:szCs w:val="24"/>
+        </w:rPr>
+        <w:t>in Italy. In the alpine area – probably near Lake Garda</w:t>
+      </w:r>
+    </w:p>
+    <w:p>
+      <w:pPr>
+        <w:rPr>
+          <w:sz w:val="24"/>
+          <w:szCs w:val="24"/>
+        </w:rPr>
+      </w:pPr>
+    </w:p>
+    <w:p>
+      <w:pPr>
+        <w:rPr>
+          <w:sz w:val="24"/>
+          <w:szCs w:val="24"/>
+        </w:rPr>
+      </w:pPr>
+      <w:r>
+        <w:rPr>
+          <w:sz w:val="24"/>
+          <w:szCs w:val="24"/>
+        </w:rPr>
+        <w:t>Descripti</w:t>
       </w:r>
       <w:bookmarkStart w:id="0" w:name="_GoBack"/>
       <w:bookmarkEnd w:id="0"/>
-    </w:p>
-    <w:p>
-      <w:pPr>
-        <w:rPr>
-          <w:sz w:val="24"/>
-          <w:szCs w:val="24"/>
-        </w:rPr>
-      </w:pPr>
-      <w:r>
-        <w:rPr>
-          <w:sz w:val="24"/>
-          <w:szCs w:val="24"/>
-        </w:rPr>
-        <w:t>11.Explore the world of sound, interactive 5d shit.</w:t>
+      <w:r>
+        <w:rPr>
+          <w:sz w:val="24"/>
+          <w:szCs w:val="24"/>
+        </w:rPr>
+        <w:t>on:</w:t>
+      </w:r>
+    </w:p>
+    <w:p>
+      <w:pPr>
+        <w:rPr>
+          <w:sz w:val="24"/>
+          <w:szCs w:val="24"/>
+        </w:rPr>
+      </w:pPr>
+      <w:r>
+        <w:rPr>
+          <w:sz w:val="24"/>
+          <w:szCs w:val="24"/>
+        </w:rPr>
+        <w:t xml:space="preserve">Music </w:t>
+      </w:r>
+      <w:proofErr w:type="gramStart"/>
+      <w:r>
+        <w:rPr>
+          <w:sz w:val="24"/>
+          <w:szCs w:val="24"/>
+        </w:rPr>
+        <w:t>event, that</w:t>
+      </w:r>
+      <w:proofErr w:type="gramEnd"/>
+      <w:r>
+        <w:rPr>
+          <w:sz w:val="24"/>
+          <w:szCs w:val="24"/>
+        </w:rPr>
+        <w:t xml:space="preserve"> gat</w:t>
+      </w:r>
+      <w:r>
+        <w:rPr>
+          <w:sz w:val="24"/>
+          <w:szCs w:val="24"/>
+        </w:rPr>
+        <w:t xml:space="preserve">hers every kind of music lovers, </w:t>
+      </w:r>
+      <w:proofErr w:type="spellStart"/>
+      <w:r>
+        <w:rPr>
+          <w:sz w:val="24"/>
+          <w:szCs w:val="24"/>
+        </w:rPr>
+        <w:t>musicians.</w:t>
+      </w:r>
+      <w:r>
+        <w:rPr>
+          <w:sz w:val="24"/>
+          <w:szCs w:val="24"/>
+        </w:rPr>
+        <w:t>There</w:t>
+      </w:r>
+      <w:proofErr w:type="spellEnd"/>
+      <w:r>
+        <w:rPr>
+          <w:sz w:val="24"/>
+          <w:szCs w:val="24"/>
+        </w:rPr>
+        <w:t xml:space="preserve"> the people can learn to sing and play different </w:t>
+      </w:r>
+      <w:proofErr w:type="spellStart"/>
+      <w:r>
+        <w:rPr>
+          <w:sz w:val="24"/>
+          <w:szCs w:val="24"/>
+        </w:rPr>
+        <w:t>instruments.There</w:t>
+      </w:r>
+      <w:proofErr w:type="spellEnd"/>
+      <w:r>
+        <w:rPr>
+          <w:sz w:val="24"/>
+          <w:szCs w:val="24"/>
+        </w:rPr>
+        <w:t xml:space="preserve"> they can learn a lot about the different styles of music and every kind of thing </w:t>
+      </w:r>
+      <w:proofErr w:type="spellStart"/>
+      <w:r>
+        <w:rPr>
+          <w:sz w:val="24"/>
+          <w:szCs w:val="24"/>
+        </w:rPr>
+        <w:t>reffered</w:t>
+      </w:r>
+      <w:proofErr w:type="spellEnd"/>
+      <w:r>
+        <w:rPr>
+          <w:sz w:val="24"/>
+          <w:szCs w:val="24"/>
+        </w:rPr>
+        <w:t xml:space="preserve"> to music.</w:t>
+      </w:r>
+    </w:p>
+    <w:p>
+      <w:pPr>
+        <w:rPr>
+          <w:sz w:val="24"/>
+          <w:szCs w:val="24"/>
+        </w:rPr>
+      </w:pPr>
+      <w:r>
+        <w:rPr>
+          <w:sz w:val="24"/>
+          <w:szCs w:val="24"/>
+        </w:rPr>
+        <w:t>Workshops:</w:t>
+      </w:r>
+    </w:p>
+    <w:p>
+      <w:pPr>
+        <w:rPr>
+          <w:sz w:val="24"/>
+          <w:szCs w:val="24"/>
+        </w:rPr>
+      </w:pPr>
+      <w:proofErr w:type="gramStart"/>
+      <w:r>
+        <w:rPr>
+          <w:sz w:val="24"/>
+          <w:szCs w:val="24"/>
+        </w:rPr>
+        <w:t>1.A</w:t>
+      </w:r>
+      <w:proofErr w:type="gramEnd"/>
+      <w:r>
+        <w:rPr>
+          <w:sz w:val="24"/>
+          <w:szCs w:val="24"/>
+        </w:rPr>
+        <w:t xml:space="preserve"> place where you can learn to plan an instrument of your choice</w:t>
+      </w:r>
+    </w:p>
+    <w:p>
+      <w:pPr>
+        <w:rPr>
+          <w:sz w:val="24"/>
+          <w:szCs w:val="24"/>
+        </w:rPr>
+      </w:pPr>
+      <w:r>
+        <w:rPr>
+          <w:sz w:val="24"/>
+          <w:szCs w:val="24"/>
+        </w:rPr>
+        <w:t xml:space="preserve">2. Form a band with random newbies and make </w:t>
+      </w:r>
+      <w:proofErr w:type="spellStart"/>
+      <w:r>
+        <w:rPr>
+          <w:sz w:val="24"/>
+          <w:szCs w:val="24"/>
+        </w:rPr>
+        <w:t>competion</w:t>
+      </w:r>
+      <w:proofErr w:type="spellEnd"/>
+      <w:r>
+        <w:rPr>
+          <w:sz w:val="24"/>
+          <w:szCs w:val="24"/>
+        </w:rPr>
+        <w:t>.</w:t>
+      </w:r>
+    </w:p>
+    <w:p>
+      <w:pPr>
+        <w:rPr>
+          <w:sz w:val="24"/>
+          <w:szCs w:val="24"/>
+        </w:rPr>
+      </w:pPr>
+      <w:proofErr w:type="gramStart"/>
+      <w:r>
+        <w:rPr>
+          <w:sz w:val="24"/>
+          <w:szCs w:val="24"/>
+        </w:rPr>
+        <w:t>3.How</w:t>
+      </w:r>
+      <w:proofErr w:type="gramEnd"/>
+      <w:r>
+        <w:rPr>
+          <w:sz w:val="24"/>
+          <w:szCs w:val="24"/>
+        </w:rPr>
+        <w:t xml:space="preserve"> to sing better workshop</w:t>
+      </w:r>
+    </w:p>
+    <w:p>
+      <w:pPr>
+        <w:rPr>
+          <w:sz w:val="24"/>
+          <w:szCs w:val="24"/>
+        </w:rPr>
+      </w:pPr>
+      <w:r>
+        <w:rPr>
+          <w:sz w:val="24"/>
+          <w:szCs w:val="24"/>
+        </w:rPr>
+        <w:t xml:space="preserve">4. </w:t>
+      </w:r>
+      <w:proofErr w:type="spellStart"/>
+      <w:r>
+        <w:rPr>
+          <w:sz w:val="24"/>
+          <w:szCs w:val="24"/>
+        </w:rPr>
+        <w:t>DJing</w:t>
+      </w:r>
+      <w:proofErr w:type="spellEnd"/>
+      <w:r>
+        <w:rPr>
+          <w:sz w:val="24"/>
+          <w:szCs w:val="24"/>
+        </w:rPr>
+        <w:t xml:space="preserve"> tutorials</w:t>
+      </w:r>
+    </w:p>
+    <w:p>
+      <w:pPr>
+        <w:rPr>
+          <w:sz w:val="24"/>
+          <w:szCs w:val="24"/>
+        </w:rPr>
+      </w:pPr>
+      <w:proofErr w:type="gramStart"/>
+      <w:r>
+        <w:rPr>
+          <w:sz w:val="24"/>
+          <w:szCs w:val="24"/>
+        </w:rPr>
+        <w:t>5</w:t>
+      </w:r>
+      <w:r>
+        <w:rPr>
+          <w:sz w:val="24"/>
+          <w:szCs w:val="24"/>
+        </w:rPr>
+        <w:t>.Can</w:t>
+      </w:r>
+      <w:proofErr w:type="gramEnd"/>
+      <w:r>
+        <w:rPr>
+          <w:sz w:val="24"/>
+          <w:szCs w:val="24"/>
+        </w:rPr>
+        <w:t xml:space="preserve"> be also a solo competitions</w:t>
+      </w:r>
+    </w:p>
+    <w:p>
+      <w:pPr>
+        <w:rPr>
+          <w:sz w:val="24"/>
+          <w:szCs w:val="24"/>
+        </w:rPr>
+      </w:pPr>
+      <w:r>
+        <w:rPr>
+          <w:sz w:val="24"/>
+          <w:szCs w:val="24"/>
+        </w:rPr>
+        <w:t>6. Lecture about how to act on stage.</w:t>
+      </w:r>
+    </w:p>
+    <w:p>
+      <w:pPr>
+        <w:rPr>
+          <w:sz w:val="24"/>
+          <w:szCs w:val="24"/>
+        </w:rPr>
+      </w:pPr>
+      <w:r>
+        <w:rPr>
+          <w:sz w:val="24"/>
+          <w:szCs w:val="24"/>
+        </w:rPr>
+        <w:t>7. Workshop</w:t>
+      </w:r>
+      <w:r>
+        <w:rPr>
+          <w:sz w:val="24"/>
+          <w:szCs w:val="24"/>
+        </w:rPr>
+        <w:t xml:space="preserve"> where some famous people talk about their life story.</w:t>
+      </w:r>
+    </w:p>
+    <w:p>
+      <w:pPr>
+        <w:rPr>
+          <w:sz w:val="24"/>
+          <w:szCs w:val="24"/>
+        </w:rPr>
+      </w:pPr>
+      <w:proofErr w:type="gramStart"/>
+      <w:r>
+        <w:rPr>
+          <w:sz w:val="24"/>
+          <w:szCs w:val="24"/>
+        </w:rPr>
+        <w:t>8</w:t>
+      </w:r>
+      <w:r>
+        <w:rPr>
+          <w:sz w:val="24"/>
+          <w:szCs w:val="24"/>
+        </w:rPr>
+        <w:t>.Lectures</w:t>
+      </w:r>
+      <w:proofErr w:type="gramEnd"/>
+      <w:r>
+        <w:rPr>
+          <w:sz w:val="24"/>
+          <w:szCs w:val="24"/>
+        </w:rPr>
+        <w:t xml:space="preserve"> about the history of music.</w:t>
+      </w:r>
+    </w:p>
+    <w:p>
+      <w:pPr>
+        <w:rPr>
+          <w:sz w:val="24"/>
+          <w:szCs w:val="24"/>
+        </w:rPr>
+      </w:pPr>
+      <w:r>
+        <w:rPr>
+          <w:sz w:val="24"/>
+          <w:szCs w:val="24"/>
+        </w:rPr>
+        <w:t xml:space="preserve">9. Fun test where you find </w:t>
+      </w:r>
+      <w:proofErr w:type="gramStart"/>
+      <w:r>
+        <w:rPr>
+          <w:sz w:val="24"/>
+          <w:szCs w:val="24"/>
+        </w:rPr>
+        <w:t>out which is the instrument</w:t>
+      </w:r>
+      <w:proofErr w:type="gramEnd"/>
+      <w:r>
+        <w:rPr>
+          <w:sz w:val="24"/>
+          <w:szCs w:val="24"/>
+        </w:rPr>
+        <w:t xml:space="preserve"> that suits you most.</w:t>
+      </w:r>
+    </w:p>
+    <w:p>
+      <w:pPr>
+        <w:rPr>
+          <w:sz w:val="24"/>
+          <w:szCs w:val="24"/>
+        </w:rPr>
+      </w:pPr>
+      <w:r>
+        <w:rPr>
+          <w:sz w:val="24"/>
+          <w:szCs w:val="24"/>
+        </w:rPr>
+        <w:t>10. How to dance to the different kinds of music</w:t>
+      </w:r>
+    </w:p>
+    <w:p>
+      <w:pPr>
+        <w:rPr>
+          <w:sz w:val="24"/>
+          <w:szCs w:val="24"/>
+        </w:rPr>
+      </w:pPr>
+      <w:r>
+        <w:rPr>
+          <w:sz w:val="24"/>
+          <w:szCs w:val="24"/>
+        </w:rPr>
+        <w:t>11</w:t>
+      </w:r>
+      <w:proofErr w:type="gramStart"/>
+      <w:r>
+        <w:rPr>
+          <w:sz w:val="24"/>
+          <w:szCs w:val="24"/>
+        </w:rPr>
+        <w:t>.Explore</w:t>
+      </w:r>
+      <w:proofErr w:type="gramEnd"/>
+      <w:r>
+        <w:rPr>
+          <w:sz w:val="24"/>
+          <w:szCs w:val="24"/>
+        </w:rPr>
+        <w:t xml:space="preserve"> the world of sound, interactive 5d shit.</w:t>
       </w:r>
     </w:p>
     <w:p>
@@ -359,6 +523,7 @@
           <w:szCs w:val="24"/>
         </w:rPr>
       </w:pPr>
+      <w:proofErr w:type="gramStart"/>
       <w:r>
         <w:rPr>
           <w:sz w:val="24"/>
@@ -371,16 +536,25 @@
           <w:sz w:val="24"/>
           <w:szCs w:val="24"/>
         </w:rPr>
-        <w:t>Different famous band every night</w:t>
-      </w:r>
-    </w:p>
-    <w:p>
-      <w:pPr>
-        <w:rPr>
-          <w:sz w:val="24"/>
-          <w:szCs w:val="24"/>
-        </w:rPr>
-      </w:pPr>
+        <w:t>Different</w:t>
+      </w:r>
+      <w:proofErr w:type="gramEnd"/>
+      <w:r>
+        <w:rPr>
+          <w:sz w:val="24"/>
+          <w:szCs w:val="24"/>
+        </w:rPr>
+        <w:t xml:space="preserve"> famous band every night</w:t>
+      </w:r>
+    </w:p>
+    <w:p>
+      <w:pPr>
+        <w:rPr>
+          <w:sz w:val="24"/>
+          <w:szCs w:val="24"/>
+        </w:rPr>
+      </w:pPr>
+      <w:proofErr w:type="gramStart"/>
       <w:r>
         <w:rPr>
           <w:sz w:val="24"/>
@@ -395,13 +569,23 @@
         </w:rPr>
         <w:t>New</w:t>
       </w:r>
-      <w:r>
-        <w:rPr>
-          <w:sz w:val="24"/>
-          <w:szCs w:val="24"/>
-        </w:rPr>
-        <w:t xml:space="preserve"> bands and musicians who want to show their tallent</w:t>
-      </w:r>
+      <w:proofErr w:type="gramEnd"/>
+      <w:r>
+        <w:rPr>
+          <w:sz w:val="24"/>
+          <w:szCs w:val="24"/>
+        </w:rPr>
+        <w:t xml:space="preserve"> bands and musicians who want to show their </w:t>
+      </w:r>
+      <w:proofErr w:type="spellStart"/>
+      <w:r>
+        <w:rPr>
+          <w:sz w:val="24"/>
+          <w:szCs w:val="24"/>
+        </w:rPr>
+        <w:t>tallent</w:t>
+      </w:r>
+      <w:proofErr w:type="spellEnd"/>
       <w:r>
         <w:rPr>
           <w:sz w:val="24"/>

</xml_diff>